<commit_message>
Final report almost done
</commit_message>
<xml_diff>
--- a/Final Report.docx
+++ b/Final Report.docx
@@ -3,17 +3,52 @@
 <w:document xmlns:wpc="http://schemas.microsoft.com/office/word/2010/wordprocessingCanvas" xmlns:cx="http://schemas.microsoft.com/office/drawing/2014/chartex" xmlns:cx1="http://schemas.microsoft.com/office/drawing/2015/9/8/chartex" xmlns:cx2="http://schemas.microsoft.com/office/drawing/2015/10/21/chartex" xmlns:cx3="http://schemas.microsoft.com/office/drawing/2016/5/9/chartex" xmlns:cx4="http://schemas.microsoft.com/office/drawing/2016/5/10/chartex" xmlns:cx5="http://schemas.microsoft.com/office/drawing/2016/5/11/chartex" xmlns:cx6="http://schemas.microsoft.com/office/drawing/2016/5/12/chartex" xmlns:cx7="http://schemas.microsoft.com/office/drawing/2016/5/13/chartex" xmlns:cx8="http://schemas.microsoft.com/office/drawing/2016/5/14/chartex" xmlns:mc="http://schemas.openxmlformats.org/markup-compatibility/2006" xmlns:o="urn:schemas-microsoft-com:office:office" xmlns:r="http://schemas.openxmlformats.org/officeDocument/2006/relationships" xmlns:m="http://schemas.openxmlformats.org/officeDocument/2006/math" xmlns:v="urn:schemas-microsoft-com:vml" xmlns:wp14="http://schemas.microsoft.com/office/word/2010/wordprocessingDrawing" xmlns:wp="http://schemas.openxmlformats.org/drawingml/2006/wordprocessingDrawing" xmlns:w10="urn:schemas-microsoft-com:office:word" xmlns:w="http://schemas.openxmlformats.org/wordprocessingml/2006/main" xmlns:w14="http://schemas.microsoft.com/office/word/2010/wordml" xmlns:w15="http://schemas.microsoft.com/office/word/2012/wordml" xmlns:w16se="http://schemas.microsoft.com/office/word/2015/wordml/symex" xmlns:wpg="http://schemas.microsoft.com/office/word/2010/wordprocessingGroup" xmlns:wpi="http://schemas.microsoft.com/office/word/2010/wordprocessingInk" xmlns:wne="http://schemas.microsoft.com/office/word/2006/wordml" xmlns:wps="http://schemas.microsoft.com/office/word/2010/wordprocessingShape" mc:Ignorable="w14 w15 w16se wp14">
   <w:body>
     <w:p>
-      <w:r>
+      <w:pPr>
+        <w:jc w:val="center"/>
+        <w:rPr>
+          <w:b/>
+        </w:rPr>
+      </w:pPr>
+      <w:bookmarkStart w:id="0" w:name="_Hlk481747201"/>
+      <w:bookmarkEnd w:id="0"/>
+      <w:r>
+        <w:rPr>
+          <w:b/>
+        </w:rPr>
         <w:t>ECE 3220 Final Project</w:t>
       </w:r>
-    </w:p>
-    <w:p>
-      <w:r>
+      <w:r>
+        <w:rPr>
+          <w:b/>
+        </w:rPr>
+        <w:t xml:space="preserve"> – Spring 2017</w:t>
+      </w:r>
+    </w:p>
+    <w:p>
+      <w:pPr>
+        <w:jc w:val="center"/>
+        <w:rPr>
+          <w:b/>
+        </w:rPr>
+      </w:pPr>
+      <w:r>
+        <w:rPr>
+          <w:b/>
+        </w:rPr>
         <w:t>Max Houck and Marshall Lindsay</w:t>
       </w:r>
     </w:p>
     <w:p>
-      <w:r>
+      <w:pPr>
+        <w:jc w:val="center"/>
+        <w:rPr>
+          <w:b/>
+        </w:rPr>
+      </w:pPr>
+      <w:r>
+        <w:rPr>
+          <w:b/>
+        </w:rPr>
         <w:t>FSAE Tire Temperature Visualization</w:t>
       </w:r>
     </w:p>
@@ -31,17 +66,21 @@
       </w:r>
     </w:p>
     <w:p>
-      <w:pPr>
-        <w:rPr>
-          <w:b/>
-        </w:rPr>
-      </w:pPr>
       <w:r>
         <w:rPr>
           <w:b/>
         </w:rPr>
         <w:tab/>
       </w:r>
+      <w:r>
+        <w:t>We have developed a program for the Mizzou Racing Formula SAE team to allow them to visualize their logged tire temperature data, allowing it to be analyzed by a human eye much easier</w:t>
+      </w:r>
+      <w:r>
+        <w:t xml:space="preserve">. A simple graphics package and several data filtering and smoothing algorithms were implemented to allow viewing both logged data and real time telemetry. </w:t>
+      </w:r>
+      <w:r>
+        <w:t>The objective of this project was to develop a base platform within the scope of this course that may be expanded upon in the future with more advanced features.</w:t>
+      </w:r>
     </w:p>
     <w:p>
       <w:pPr>
@@ -87,14 +126,79 @@
     </w:p>
     <w:p>
       <w:pPr>
-        <w:rPr>
-          <w:b/>
-        </w:rPr>
-      </w:pPr>
-      <w:r>
-        <w:rPr>
-          <w:b/>
-        </w:rPr>
+        <w:jc w:val="center"/>
+      </w:pPr>
+      <w:r>
+        <w:drawing>
+          <wp:inline distT="0" distB="0" distL="0" distR="0" wp14:anchorId="7226AB34" wp14:editId="4A21C378">
+            <wp:extent cx="5305425" cy="3536950"/>
+            <wp:effectExtent l="0" t="0" r="9525" b="6350"/>
+            <wp:docPr id="4" name="Content Placeholder 4"/>
+            <wp:cNvGraphicFramePr>
+              <a:graphicFrameLocks xmlns:a="http://schemas.openxmlformats.org/drawingml/2006/main" noChangeAspect="1"/>
+            </wp:cNvGraphicFramePr>
+            <a:graphic xmlns:a="http://schemas.openxmlformats.org/drawingml/2006/main">
+              <a:graphicData uri="http://schemas.openxmlformats.org/drawingml/2006/picture">
+                <pic:pic xmlns:pic="http://schemas.openxmlformats.org/drawingml/2006/picture">
+                  <pic:nvPicPr>
+                    <pic:cNvPr id="4" name="Content Placeholder 4"/>
+                    <pic:cNvPicPr>
+                      <a:picLocks noChangeAspect="1"/>
+                    </pic:cNvPicPr>
+                  </pic:nvPicPr>
+                  <pic:blipFill>
+                    <a:blip r:embed="rId4" cstate="print">
+                      <a:extLst>
+                        <a:ext uri="{28A0092B-C50C-407E-A947-70E740481C1C}">
+                          <a14:useLocalDpi xmlns:a14="http://schemas.microsoft.com/office/drawing/2010/main" val="0"/>
+                        </a:ext>
+                      </a:extLst>
+                    </a:blip>
+                    <a:stretch>
+                      <a:fillRect/>
+                    </a:stretch>
+                  </pic:blipFill>
+                  <pic:spPr>
+                    <a:xfrm>
+                      <a:off x="0" y="0"/>
+                      <a:ext cx="5305712" cy="3537141"/>
+                    </a:xfrm>
+                    <a:prstGeom prst="rect">
+                      <a:avLst/>
+                    </a:prstGeom>
+                  </pic:spPr>
+                </pic:pic>
+              </a:graphicData>
+            </a:graphic>
+          </wp:inline>
+        </w:drawing>
+      </w:r>
+    </w:p>
+    <w:p>
+      <w:pPr>
+        <w:jc w:val="center"/>
+        <w:rPr>
+          <w:i/>
+        </w:rPr>
+      </w:pPr>
+      <w:r>
+        <w:rPr>
+          <w:i/>
+        </w:rPr>
+        <w:t>Mizzou Racing’s 2016 Competition Car</w:t>
+      </w:r>
+    </w:p>
+    <w:p>
+      <w:pPr>
+        <w:rPr>
+          <w:b/>
+        </w:rPr>
+      </w:pPr>
+      <w:r>
+        <w:rPr>
+          <w:b/>
+        </w:rPr>
+        <w:lastRenderedPageBreak/>
         <w:t>Background</w:t>
       </w:r>
     </w:p>
@@ -120,6 +224,81 @@
     </w:p>
     <w:p>
       <w:pPr>
+        <w:jc w:val="center"/>
+      </w:pPr>
+      <w:r>
+        <w:drawing>
+          <wp:inline distT="0" distB="0" distL="0" distR="0" wp14:anchorId="5D389E96" wp14:editId="18A03C9A">
+            <wp:extent cx="4438650" cy="2219325"/>
+            <wp:effectExtent l="0" t="0" r="0" b="9525"/>
+            <wp:docPr id="1026" name="Picture 2" descr="https://i.ytimg.com/vi/YcNStXDauRU/maxresdefault.jpg"/>
+            <wp:cNvGraphicFramePr>
+              <a:graphicFrameLocks xmlns:a="http://schemas.openxmlformats.org/drawingml/2006/main" noChangeAspect="1"/>
+            </wp:cNvGraphicFramePr>
+            <a:graphic xmlns:a="http://schemas.openxmlformats.org/drawingml/2006/main">
+              <a:graphicData uri="http://schemas.openxmlformats.org/drawingml/2006/picture">
+                <pic:pic xmlns:pic="http://schemas.openxmlformats.org/drawingml/2006/picture">
+                  <pic:nvPicPr>
+                    <pic:cNvPr id="1026" name="Picture 2" descr="https://i.ytimg.com/vi/YcNStXDauRU/maxresdefault.jpg"/>
+                    <pic:cNvPicPr>
+                      <a:picLocks noChangeAspect="1" noChangeArrowheads="1"/>
+                    </pic:cNvPicPr>
+                  </pic:nvPicPr>
+                  <pic:blipFill>
+                    <a:blip r:embed="rId5" cstate="print">
+                      <a:extLst>
+                        <a:ext uri="{28A0092B-C50C-407E-A947-70E740481C1C}">
+                          <a14:useLocalDpi xmlns:a14="http://schemas.microsoft.com/office/drawing/2010/main" val="0"/>
+                        </a:ext>
+                      </a:extLst>
+                    </a:blip>
+                    <a:srcRect/>
+                    <a:stretch>
+                      <a:fillRect/>
+                    </a:stretch>
+                  </pic:blipFill>
+                  <pic:spPr bwMode="auto">
+                    <a:xfrm>
+                      <a:off x="0" y="0"/>
+                      <a:ext cx="4438650" cy="2219325"/>
+                    </a:xfrm>
+                    <a:prstGeom prst="rect">
+                      <a:avLst/>
+                    </a:prstGeom>
+                    <a:noFill/>
+                    <a:extLst>
+                      <a:ext uri="{909E8E84-426E-40DD-AFC4-6F175D3DCCD1}">
+                        <a14:hiddenFill xmlns:a14="http://schemas.microsoft.com/office/drawing/2010/main">
+                          <a:solidFill>
+                            <a:srgbClr val="FFFFFF"/>
+                          </a:solidFill>
+                        </a14:hiddenFill>
+                      </a:ext>
+                    </a:extLst>
+                  </pic:spPr>
+                </pic:pic>
+              </a:graphicData>
+            </a:graphic>
+          </wp:inline>
+        </w:drawing>
+      </w:r>
+    </w:p>
+    <w:p>
+      <w:pPr>
+        <w:jc w:val="center"/>
+        <w:rPr>
+          <w:i/>
+        </w:rPr>
+      </w:pPr>
+      <w:r>
+        <w:rPr>
+          <w:i/>
+        </w:rPr>
+        <w:t>Formula 1 Tire Temperature Cameras</w:t>
+      </w:r>
+    </w:p>
+    <w:p>
+      <w:pPr>
         <w:ind w:firstLine="720"/>
       </w:pPr>
       <w:r>
@@ -165,38 +344,50 @@
         <w:t>changed and grew</w:t>
       </w:r>
       <w:r>
-        <w:t xml:space="preserve"> as the code was written and the </w:t>
-      </w:r>
-      <w:r>
+        <w:t xml:space="preserve"> as the code was written and the project was restructured, but the diagram helped to keep us organized and keep </w:t>
+      </w:r>
+      <w:r>
+        <w:t>the bigger picture in mind.</w:t>
+      </w:r>
+    </w:p>
+    <w:p>
+      <w:pPr>
+        <w:jc w:val="center"/>
+        <w:rPr>
+          <w:i/>
+        </w:rPr>
+      </w:pPr>
+      <w:r>
+        <w:rPr>
+          <w:i/>
+          <w:highlight w:val="yellow"/>
+        </w:rPr>
+        <w:t>Uml diagram</w:t>
+      </w:r>
+    </w:p>
+    <w:p>
+      <w:r>
+        <w:rPr>
+          <w:b/>
+        </w:rPr>
         <w:lastRenderedPageBreak/>
-        <w:t xml:space="preserve">project was restructured, but the diagram helped to keep us organized and keep </w:t>
-      </w:r>
-      <w:r>
-        <w:t>the bigger picture in mind.</w:t>
-      </w:r>
-    </w:p>
-    <w:p>
-      <w:pPr>
-        <w:jc w:val="center"/>
-        <w:rPr>
-          <w:i/>
-        </w:rPr>
-      </w:pPr>
-      <w:r>
-        <w:rPr>
-          <w:i/>
-        </w:rPr>
-        <w:t>Uml diagram</w:t>
-      </w:r>
-    </w:p>
-    <w:p>
-      <w:r>
-        <w:rPr>
-          <w:b/>
-        </w:rPr>
         <w:tab/>
       </w:r>
       <w:r>
+        <w:t xml:space="preserve">The car and tire classes were nested within each other, not utilizing inheritance but rather the program would create a car which contained four tire objects, which each contained three sections of data. </w:t>
+      </w:r>
+      <w:r>
+        <w:t>This kept all of the data easily organized and accessible.</w:t>
+      </w:r>
+      <w:r>
+        <w:t xml:space="preserve"> By allowing the user to define the names of the files where data is stored just once and loading it in, any other methods we implement can simply grab the data they need from the car object that was created.</w:t>
+      </w:r>
+    </w:p>
+    <w:p>
+      <w:pPr>
+        <w:ind w:firstLine="720"/>
+      </w:pPr>
+      <w:r>
         <w:t xml:space="preserve">A simple command line graphics library, windows.h was utilized to create the graphics for the program. Not a lot of time was spent on this, as it was not part of the scope of this course, but it was intended to be a base foundation on which the program may be expanded in the future. The data processing and analysis algorithms may be reused with a more extensive graphics application, perhaps featuring an in-car video or other data plots. </w:t>
       </w:r>
       <w:r>
@@ -211,21 +402,159 @@
     </w:p>
     <w:p>
       <w:pPr>
-        <w:jc w:val="center"/>
-        <w:rPr>
-          <w:i/>
-        </w:rPr>
-      </w:pPr>
-      <w:r>
-        <w:rPr>
-          <w:i/>
-        </w:rPr>
-        <w:t>Color gradient screenshot</w:t>
-      </w:r>
-    </w:p>
-    <w:p>
-      <w:pPr>
         <w:ind w:firstLine="720"/>
+        <w:jc w:val="center"/>
+      </w:pPr>
+      <w:r>
+        <w:rPr>
+          <w:noProof/>
+        </w:rPr>
+        <w:drawing>
+          <wp:inline distT="0" distB="0" distL="0" distR="0">
+            <wp:extent cx="5943600" cy="3748151"/>
+            <wp:effectExtent l="0" t="0" r="0" b="5080"/>
+            <wp:docPr id="6" name="Picture 6" descr="C:\Users\MizzouRacing\Dropbox\Personal\Max\.ECE 3220\workspace\Tires\RGB Linear Interpolation 510.PNG"/>
+            <wp:cNvGraphicFramePr>
+              <a:graphicFrameLocks xmlns:a="http://schemas.openxmlformats.org/drawingml/2006/main" noChangeAspect="1"/>
+            </wp:cNvGraphicFramePr>
+            <a:graphic xmlns:a="http://schemas.openxmlformats.org/drawingml/2006/main">
+              <a:graphicData uri="http://schemas.openxmlformats.org/drawingml/2006/picture">
+                <pic:pic xmlns:pic="http://schemas.openxmlformats.org/drawingml/2006/picture">
+                  <pic:nvPicPr>
+                    <pic:cNvPr id="0" name="Picture 1" descr="C:\Users\MizzouRacing\Dropbox\Personal\Max\.ECE 3220\workspace\Tires\RGB Linear Interpolation 510.PNG"/>
+                    <pic:cNvPicPr>
+                      <a:picLocks noChangeAspect="1" noChangeArrowheads="1"/>
+                    </pic:cNvPicPr>
+                  </pic:nvPicPr>
+                  <pic:blipFill>
+                    <a:blip r:embed="rId6">
+                      <a:extLst>
+                        <a:ext uri="{28A0092B-C50C-407E-A947-70E740481C1C}">
+                          <a14:useLocalDpi xmlns:a14="http://schemas.microsoft.com/office/drawing/2010/main" val="0"/>
+                        </a:ext>
+                      </a:extLst>
+                    </a:blip>
+                    <a:srcRect/>
+                    <a:stretch>
+                      <a:fillRect/>
+                    </a:stretch>
+                  </pic:blipFill>
+                  <pic:spPr bwMode="auto">
+                    <a:xfrm>
+                      <a:off x="0" y="0"/>
+                      <a:ext cx="5943600" cy="3748151"/>
+                    </a:xfrm>
+                    <a:prstGeom prst="rect">
+                      <a:avLst/>
+                    </a:prstGeom>
+                    <a:noFill/>
+                    <a:ln>
+                      <a:noFill/>
+                    </a:ln>
+                  </pic:spPr>
+                </pic:pic>
+              </a:graphicData>
+            </a:graphic>
+          </wp:inline>
+        </w:drawing>
+      </w:r>
+    </w:p>
+    <w:p>
+      <w:pPr>
+        <w:jc w:val="center"/>
+        <w:rPr>
+          <w:i/>
+        </w:rPr>
+      </w:pPr>
+      <w:r>
+        <w:rPr>
+          <w:i/>
+        </w:rPr>
+        <w:t>510 RGB Gradient</w:t>
+      </w:r>
+    </w:p>
+    <w:p>
+      <w:r>
+        <w:tab/>
+        <w:t>A menu</w:t>
+      </w:r>
+      <w:r>
+        <w:t xml:space="preserve"> system was implemented in order to allow the user to change the way the graphics looked. When running the program on different devices with varying screen sizes and terminal windows, there wasn’t one setting that worked everywhere. We implemented a simple menu system that allowed the user to change variables that affected the way the grap</w:t>
+      </w:r>
+      <w:r>
+        <w:t>hics were displayed.</w:t>
+      </w:r>
+    </w:p>
+    <w:p>
+      <w:pPr>
+        <w:jc w:val="center"/>
+      </w:pPr>
+      <w:r>
+        <w:rPr>
+          <w:noProof/>
+        </w:rPr>
+        <w:lastRenderedPageBreak/>
+        <w:drawing>
+          <wp:inline distT="0" distB="0" distL="0" distR="0" wp14:anchorId="091DA337" wp14:editId="10C9F8AC">
+            <wp:extent cx="2276475" cy="1866900"/>
+            <wp:effectExtent l="0" t="0" r="9525" b="0"/>
+            <wp:docPr id="7" name="Picture 7"/>
+            <wp:cNvGraphicFramePr>
+              <a:graphicFrameLocks xmlns:a="http://schemas.openxmlformats.org/drawingml/2006/main" noChangeAspect="1"/>
+            </wp:cNvGraphicFramePr>
+            <a:graphic xmlns:a="http://schemas.openxmlformats.org/drawingml/2006/main">
+              <a:graphicData uri="http://schemas.openxmlformats.org/drawingml/2006/picture">
+                <pic:pic xmlns:pic="http://schemas.openxmlformats.org/drawingml/2006/picture">
+                  <pic:nvPicPr>
+                    <pic:cNvPr id="1" name=""/>
+                    <pic:cNvPicPr/>
+                  </pic:nvPicPr>
+                  <pic:blipFill>
+                    <a:blip r:embed="rId7"/>
+                    <a:stretch>
+                      <a:fillRect/>
+                    </a:stretch>
+                  </pic:blipFill>
+                  <pic:spPr>
+                    <a:xfrm>
+                      <a:off x="0" y="0"/>
+                      <a:ext cx="2276475" cy="1866900"/>
+                    </a:xfrm>
+                    <a:prstGeom prst="rect">
+                      <a:avLst/>
+                    </a:prstGeom>
+                  </pic:spPr>
+                </pic:pic>
+              </a:graphicData>
+            </a:graphic>
+          </wp:inline>
+        </w:drawing>
+      </w:r>
+    </w:p>
+    <w:p>
+      <w:pPr>
+        <w:ind w:firstLine="720"/>
+        <w:jc w:val="center"/>
+        <w:rPr>
+          <w:i/>
+        </w:rPr>
+      </w:pPr>
+      <w:r>
+        <w:rPr>
+          <w:i/>
+        </w:rPr>
+        <w:t xml:space="preserve">Graphics settings </w:t>
+      </w:r>
+      <w:r>
+        <w:rPr>
+          <w:i/>
+        </w:rPr>
+        <w:t>menu</w:t>
+      </w:r>
+    </w:p>
+    <w:p>
+      <w:pPr>
+        <w:ind w:firstLine="720"/>
       </w:pPr>
       <w:r>
         <w:t>The real time interface was constructed as a basis for a more advanced system that may be implemented in the future.</w:t>
@@ -251,8 +580,12 @@
       <w:r>
         <w:t xml:space="preserve"> Algorithms were developed to filter out ‘bad’ data.</w:t>
       </w:r>
-      <w:bookmarkStart w:id="0" w:name="_GoBack"/>
-      <w:bookmarkEnd w:id="0"/>
+      <w:r>
+        <w:t xml:space="preserve"> One of these strategies involved creating a simple, resizable buffer to compare incoming data against previous values. If there was a huge jump, this would be caught as erroneous data and the filter would smooth it out a bit. However, if the huge jump continued for more iterations, the algorithm would eventually allow it to ‘pass through’ the filter and be displayed on the graphics. We began developing another method to smooth the data, comparing residuals to a best fit line and smoothing based on these results. </w:t>
+      </w:r>
+      <w:r>
+        <w:t xml:space="preserve">One option that may be implemented in the future is allowing the user to define what type and how aggressive they want their filtering to be based on the incoming data. </w:t>
+      </w:r>
     </w:p>
     <w:p>
       <w:pPr>
@@ -265,6 +598,7 @@
       <w:r>
         <w:rPr>
           <w:i/>
+          <w:highlight w:val="yellow"/>
         </w:rPr>
         <w:t>Picture of Arduino and sensor setup</w:t>
       </w:r>
@@ -343,7 +677,7 @@
                     <pic:cNvPicPr/>
                   </pic:nvPicPr>
                   <pic:blipFill>
-                    <a:blip r:embed="rId4"/>
+                    <a:blip r:embed="rId8"/>
                     <a:stretch>
                       <a:fillRect/>
                     </a:stretch>
@@ -408,6 +742,75 @@
       </w:r>
     </w:p>
     <w:p>
+      <w:r>
+        <w:tab/>
+        <w:t>The graphics were experimented with a lot, spending a lot of time making sure they would look right in all situations. Shown below are a couple examples of different gradient techniques we tried using as the program was developed. In the end we decided to use a “510 Gradient” which consists of 510 colors as the red, green, and blue values are varied in succession.</w:t>
+      </w:r>
+    </w:p>
+    <w:p>
+      <w:pPr>
+        <w:jc w:val="center"/>
+      </w:pPr>
+      <w:r>
+        <w:rPr>
+          <w:noProof/>
+        </w:rPr>
+        <w:lastRenderedPageBreak/>
+        <w:drawing>
+          <wp:inline distT="0" distB="0" distL="0" distR="0" wp14:anchorId="313E1406" wp14:editId="3592FE2D">
+            <wp:extent cx="2162175" cy="2638425"/>
+            <wp:effectExtent l="0" t="0" r="9525" b="9525"/>
+            <wp:docPr id="5" name="Picture 5"/>
+            <wp:cNvGraphicFramePr>
+              <a:graphicFrameLocks xmlns:a="http://schemas.openxmlformats.org/drawingml/2006/main" noChangeAspect="1"/>
+            </wp:cNvGraphicFramePr>
+            <a:graphic xmlns:a="http://schemas.openxmlformats.org/drawingml/2006/main">
+              <a:graphicData uri="http://schemas.openxmlformats.org/drawingml/2006/picture">
+                <pic:pic xmlns:pic="http://schemas.openxmlformats.org/drawingml/2006/picture">
+                  <pic:nvPicPr>
+                    <pic:cNvPr id="1" name=""/>
+                    <pic:cNvPicPr/>
+                  </pic:nvPicPr>
+                  <pic:blipFill>
+                    <a:blip r:embed="rId9"/>
+                    <a:stretch>
+                      <a:fillRect/>
+                    </a:stretch>
+                  </pic:blipFill>
+                  <pic:spPr>
+                    <a:xfrm>
+                      <a:off x="0" y="0"/>
+                      <a:ext cx="2162175" cy="2638425"/>
+                    </a:xfrm>
+                    <a:prstGeom prst="rect">
+                      <a:avLst/>
+                    </a:prstGeom>
+                  </pic:spPr>
+                </pic:pic>
+              </a:graphicData>
+            </a:graphic>
+          </wp:inline>
+        </w:drawing>
+      </w:r>
+    </w:p>
+    <w:p>
+      <w:pPr>
+        <w:jc w:val="center"/>
+      </w:pPr>
+      <w:r>
+        <w:rPr>
+          <w:i/>
+        </w:rPr>
+        <w:t>Iterations of color gradients</w:t>
+      </w:r>
+    </w:p>
+    <w:p>
+      <w:r>
+        <w:tab/>
+        <w:t>We also spent some time making sure the graphics could be displayed on different systems. This led to us creating the menu system to resize them, so no matter the size of your terminal window or screen resolution the graphics blocks could be resized to fit the users needs.</w:t>
+      </w:r>
+    </w:p>
+    <w:p>
       <w:pPr>
         <w:rPr>
           <w:b/>
@@ -421,43 +824,120 @@
       </w:r>
     </w:p>
     <w:p>
-      <w:pPr>
-        <w:rPr>
-          <w:b/>
-        </w:rPr>
-      </w:pPr>
       <w:r>
         <w:rPr>
           <w:b/>
         </w:rPr>
         <w:tab/>
       </w:r>
-    </w:p>
-    <w:p>
-      <w:pPr>
-        <w:rPr>
-          <w:b/>
-        </w:rPr>
-      </w:pPr>
-      <w:r>
-        <w:rPr>
-          <w:b/>
-        </w:rPr>
-        <w:t>Appendices</w:t>
-      </w:r>
-    </w:p>
-    <w:p>
-      <w:pPr>
-        <w:rPr>
-          <w:b/>
-        </w:rPr>
-      </w:pPr>
-      <w:r>
-        <w:rPr>
-          <w:b/>
-        </w:rPr>
-        <w:tab/>
-      </w:r>
+      <w:r>
+        <w:t xml:space="preserve">As with most projects, the layout we had in mind changed several times as we developed the project. </w:t>
+      </w:r>
+      <w:r>
+        <w:t xml:space="preserve"> The UML diagrams helped us to stay on the same page as to what we were implementing. It is always a challenge to envision the best way to organize your program before you have it written, and although the diagrams helped with this we still ended up a little disorganized in the end. </w:t>
+      </w:r>
+      <w:r>
+        <w:t xml:space="preserve">With bigger projects we may encounter in the real world these will be very important as the scope of the project and the amount of people involved grow. </w:t>
+      </w:r>
+    </w:p>
+    <w:p>
+      <w:pPr>
+        <w:ind w:firstLine="720"/>
+      </w:pPr>
+      <w:r>
+        <w:t xml:space="preserve">Github was used extensively throughout the development of the project. This was both of our group members first time using GitHub as a collaboration tool, and it was an excellent experience. The use of frequent commits allowed us to roll back the code in case a bug was introduced or we needed to undo some changes. The logs and diff tools also allowed both of us to see what the other was working on, where they added, deleted, and changed code, and what still needed to be done. </w:t>
+      </w:r>
+      <w:r>
+        <w:t>Github was also a good tool for keeping the project synced between multiple computers</w:t>
+      </w:r>
+      <w:r>
+        <w:t xml:space="preserve"> and making sure we were always working with the most up-to-date version of the project.</w:t>
+      </w:r>
+    </w:p>
+    <w:p>
+      <w:pPr>
+        <w:ind w:firstLine="720"/>
+      </w:pPr>
+      <w:r>
+        <w:rPr>
+          <w:noProof/>
+        </w:rPr>
+        <w:drawing>
+          <wp:inline distT="0" distB="0" distL="0" distR="0" wp14:anchorId="335575B2" wp14:editId="7F28D997">
+            <wp:extent cx="5943600" cy="1161415"/>
+            <wp:effectExtent l="0" t="0" r="0" b="635"/>
+            <wp:docPr id="8" name="Picture 8"/>
+            <wp:cNvGraphicFramePr>
+              <a:graphicFrameLocks xmlns:a="http://schemas.openxmlformats.org/drawingml/2006/main" noChangeAspect="1"/>
+            </wp:cNvGraphicFramePr>
+            <a:graphic xmlns:a="http://schemas.openxmlformats.org/drawingml/2006/main">
+              <a:graphicData uri="http://schemas.openxmlformats.org/drawingml/2006/picture">
+                <pic:pic xmlns:pic="http://schemas.openxmlformats.org/drawingml/2006/picture">
+                  <pic:nvPicPr>
+                    <pic:cNvPr id="1" name=""/>
+                    <pic:cNvPicPr/>
+                  </pic:nvPicPr>
+                  <pic:blipFill>
+                    <a:blip r:embed="rId10"/>
+                    <a:stretch>
+                      <a:fillRect/>
+                    </a:stretch>
+                  </pic:blipFill>
+                  <pic:spPr>
+                    <a:xfrm>
+                      <a:off x="0" y="0"/>
+                      <a:ext cx="5943600" cy="1161415"/>
+                    </a:xfrm>
+                    <a:prstGeom prst="rect">
+                      <a:avLst/>
+                    </a:prstGeom>
+                  </pic:spPr>
+                </pic:pic>
+              </a:graphicData>
+            </a:graphic>
+          </wp:inline>
+        </w:drawing>
+      </w:r>
+    </w:p>
+    <w:p>
+      <w:pPr>
+        <w:ind w:firstLine="720"/>
+        <w:jc w:val="center"/>
+        <w:rPr>
+          <w:i/>
+        </w:rPr>
+      </w:pPr>
+      <w:r>
+        <w:rPr>
+          <w:i/>
+        </w:rPr>
+        <w:t>Github activity</w:t>
+      </w:r>
+    </w:p>
+    <w:p>
+      <w:pPr>
+        <w:ind w:firstLine="720"/>
+      </w:pPr>
+      <w:r>
+        <w:lastRenderedPageBreak/>
+        <w:t xml:space="preserve">Overall, we were happy </w:t>
+      </w:r>
+      <w:r>
+        <w:t xml:space="preserve">with the way our program progressed. It is a very good platform for future development that the Formula SAE team may work on in the future. A few really cool things can still be implemented. One of these could be pulling data directly from a database. This would make it a lot easier to handle the vast amount of data that we acquire every time we test the car. Some of the other parameters that are logged may also be displayed alongside the tire temperature charts. Another future development could be real time telemetry. We have developed a solid base to process and display the incoming data, and some sort of wireless system would need to be developed to feed the data into our program. </w:t>
+      </w:r>
+    </w:p>
+    <w:p>
+      <w:pPr>
+        <w:ind w:firstLine="720"/>
+      </w:pPr>
+      <w:r>
+        <w:t xml:space="preserve">This project was a very good exercise in real C++ development. We encountered many new concepts and challenges along the way, and had to work them out to get the project done. We successfully used GitHub to stay organized and work collaboratively. </w:t>
+      </w:r>
+      <w:r>
+        <w:t xml:space="preserve">We are also very proud that we created something with real motivation behind it that will definitely be utilized in the future and most likely continue to be developed. </w:t>
+      </w:r>
+      <w:bookmarkStart w:id="1" w:name="_GoBack"/>
+      <w:bookmarkEnd w:id="1"/>
     </w:p>
     <w:sectPr>
       <w:pgSz w:w="12240" w:h="15840"/>
@@ -869,7 +1349,6 @@
   <w:style w:type="character" w:default="1" w:styleId="DefaultParagraphFont">
     <w:name w:val="Default Paragraph Font"/>
     <w:uiPriority w:val="1"/>
-    <w:semiHidden/>
     <w:unhideWhenUsed/>
   </w:style>
   <w:style w:type="table" w:default="1" w:styleId="TableNormal">

</xml_diff>